<commit_message>
[FIX] - Revisión del documento de plan de riesgo
</commit_message>
<xml_diff>
--- a/Desarrollo/SGVR/Gestión/SGVR_PR.docx
+++ b/Desarrollo/SGVR/Gestión/SGVR_PR.docx
@@ -754,15 +754,472 @@
     </w:p>
     <w:p>
       <w:pPr>
+        <w:pStyle w:val="Textodeglobo"/>
+        <w:tabs>
+          <w:tab w:val="left" w:pos="7149"/>
+        </w:tabs>
+        <w:jc w:val="center"/>
+        <w:rPr>
+          <w:rFonts w:ascii="Times New Roman" w:hAnsi="Times New Roman" w:cs="Times New Roman"/>
+        </w:rPr>
+      </w:pPr>
+      <w:r>
+        <w:rPr>
+          <w:szCs w:val="24"/>
+        </w:rPr>
+        <w:br w:type="page"/>
+      </w:r>
+      <w:r>
+        <w:rPr>
+          <w:b/>
+          <w:bCs/>
+          <w:sz w:val="20"/>
+          <w:szCs w:val="24"/>
+          <w:lang w:val="es-PE"/>
+        </w:rPr>
+        <w:lastRenderedPageBreak/>
+        <w:t>Historial de Revisión</w:t>
+      </w:r>
+    </w:p>
+    <w:p>
+      <w:pPr>
+        <w:spacing w:after="120" w:line="360" w:lineRule="auto"/>
+        <w:rPr>
+          <w:rFonts w:ascii="Times New Roman" w:hAnsi="Times New Roman"/>
+        </w:rPr>
+      </w:pPr>
+    </w:p>
+    <w:tbl>
+      <w:tblPr>
+        <w:tblW w:w="9026" w:type="dxa"/>
+        <w:tblBorders>
+          <w:top w:val="single" w:sz="4" w:space="0" w:color="000000"/>
+          <w:left w:val="single" w:sz="4" w:space="0" w:color="000000"/>
+          <w:bottom w:val="single" w:sz="4" w:space="0" w:color="000000"/>
+          <w:right w:val="single" w:sz="4" w:space="0" w:color="000000"/>
+          <w:insideH w:val="single" w:sz="4" w:space="0" w:color="000000"/>
+          <w:insideV w:val="single" w:sz="4" w:space="0" w:color="000000"/>
+        </w:tblBorders>
+        <w:tblLayout w:type="fixed"/>
+        <w:tblLook w:val="0400" w:firstRow="0" w:lastRow="0" w:firstColumn="0" w:lastColumn="0" w:noHBand="0" w:noVBand="1"/>
+      </w:tblPr>
+      <w:tblGrid>
+        <w:gridCol w:w="1350"/>
+        <w:gridCol w:w="1020"/>
+        <w:gridCol w:w="4605"/>
+        <w:gridCol w:w="2051"/>
+      </w:tblGrid>
+      <w:tr>
+        <w:tc>
+          <w:tcPr>
+            <w:tcW w:w="1350" w:type="dxa"/>
+          </w:tcPr>
+          <w:p>
+            <w:pPr>
+              <w:spacing w:after="120"/>
+              <w:jc w:val="center"/>
+              <w:rPr>
+                <w:rFonts w:ascii="Bookman Old Style" w:eastAsia="Bookman Old Style" w:hAnsi="Bookman Old Style" w:cs="Bookman Old Style"/>
+                <w:sz w:val="20"/>
+              </w:rPr>
+            </w:pPr>
+            <w:r>
+              <w:rPr>
+                <w:rFonts w:ascii="Bookman Old Style" w:eastAsia="Bookman Old Style" w:hAnsi="Bookman Old Style" w:cs="Bookman Old Style"/>
+                <w:b/>
+                <w:sz w:val="20"/>
+              </w:rPr>
+              <w:t>Fecha</w:t>
+            </w:r>
+          </w:p>
+        </w:tc>
+        <w:tc>
+          <w:tcPr>
+            <w:tcW w:w="1020" w:type="dxa"/>
+          </w:tcPr>
+          <w:p>
+            <w:pPr>
+              <w:spacing w:after="120"/>
+              <w:jc w:val="center"/>
+              <w:rPr>
+                <w:rFonts w:ascii="Bookman Old Style" w:eastAsia="Bookman Old Style" w:hAnsi="Bookman Old Style" w:cs="Bookman Old Style"/>
+                <w:sz w:val="20"/>
+              </w:rPr>
+            </w:pPr>
+            <w:r>
+              <w:rPr>
+                <w:rFonts w:ascii="Bookman Old Style" w:eastAsia="Bookman Old Style" w:hAnsi="Bookman Old Style" w:cs="Bookman Old Style"/>
+                <w:b/>
+                <w:sz w:val="20"/>
+              </w:rPr>
+              <w:t>Versión</w:t>
+            </w:r>
+          </w:p>
+        </w:tc>
+        <w:tc>
+          <w:tcPr>
+            <w:tcW w:w="4605" w:type="dxa"/>
+          </w:tcPr>
+          <w:p>
+            <w:pPr>
+              <w:spacing w:after="120"/>
+              <w:jc w:val="center"/>
+              <w:rPr>
+                <w:rFonts w:ascii="Bookman Old Style" w:eastAsia="Bookman Old Style" w:hAnsi="Bookman Old Style" w:cs="Bookman Old Style"/>
+                <w:sz w:val="20"/>
+              </w:rPr>
+            </w:pPr>
+            <w:r>
+              <w:rPr>
+                <w:rFonts w:ascii="Bookman Old Style" w:eastAsia="Bookman Old Style" w:hAnsi="Bookman Old Style" w:cs="Bookman Old Style"/>
+                <w:b/>
+                <w:sz w:val="20"/>
+              </w:rPr>
+              <w:t>Descripción</w:t>
+            </w:r>
+          </w:p>
+        </w:tc>
+        <w:tc>
+          <w:tcPr>
+            <w:tcW w:w="2051" w:type="dxa"/>
+          </w:tcPr>
+          <w:p>
+            <w:pPr>
+              <w:spacing w:after="120"/>
+              <w:jc w:val="center"/>
+              <w:rPr>
+                <w:rFonts w:ascii="Bookman Old Style" w:eastAsia="Bookman Old Style" w:hAnsi="Bookman Old Style" w:cs="Bookman Old Style"/>
+                <w:sz w:val="20"/>
+              </w:rPr>
+            </w:pPr>
+            <w:r>
+              <w:rPr>
+                <w:rFonts w:ascii="Bookman Old Style" w:eastAsia="Bookman Old Style" w:hAnsi="Bookman Old Style" w:cs="Bookman Old Style"/>
+                <w:b/>
+                <w:sz w:val="20"/>
+              </w:rPr>
+              <w:t>Autor</w:t>
+            </w:r>
+          </w:p>
+        </w:tc>
+      </w:tr>
+      <w:tr>
+        <w:tc>
+          <w:tcPr>
+            <w:tcW w:w="1350" w:type="dxa"/>
+          </w:tcPr>
+          <w:p>
+            <w:pPr>
+              <w:spacing w:line="360" w:lineRule="auto"/>
+              <w:rPr>
+                <w:rFonts w:ascii="Tahoma" w:hAnsi="Tahoma" w:cs="Tahoma"/>
+                <w:bCs/>
+                <w:sz w:val="18"/>
+                <w:szCs w:val="22"/>
+                <w:lang w:val="es-PE"/>
+              </w:rPr>
+            </w:pPr>
+            <w:r>
+              <w:rPr>
+                <w:rFonts w:ascii="Tahoma" w:hAnsi="Tahoma" w:cs="Tahoma"/>
+                <w:bCs/>
+                <w:sz w:val="18"/>
+                <w:szCs w:val="22"/>
+                <w:lang w:val="es-PE"/>
+              </w:rPr>
+              <w:t>2</w:t>
+            </w:r>
+            <w:r>
+              <w:rPr>
+                <w:rFonts w:ascii="Tahoma" w:hAnsi="Tahoma" w:cs="Tahoma"/>
+                <w:bCs/>
+                <w:sz w:val="18"/>
+                <w:szCs w:val="22"/>
+                <w:lang w:val="es-PE"/>
+              </w:rPr>
+              <w:t>1</w:t>
+            </w:r>
+            <w:r>
+              <w:rPr>
+                <w:rFonts w:ascii="Tahoma" w:hAnsi="Tahoma" w:cs="Tahoma"/>
+                <w:bCs/>
+                <w:sz w:val="18"/>
+                <w:szCs w:val="22"/>
+                <w:lang w:val="es-PE"/>
+              </w:rPr>
+              <w:t>/</w:t>
+            </w:r>
+            <w:r>
+              <w:rPr>
+                <w:rFonts w:ascii="Tahoma" w:hAnsi="Tahoma" w:cs="Tahoma"/>
+                <w:bCs/>
+                <w:sz w:val="18"/>
+                <w:szCs w:val="22"/>
+                <w:lang w:val="es-PE"/>
+              </w:rPr>
+              <w:t>09</w:t>
+            </w:r>
+            <w:r>
+              <w:rPr>
+                <w:rFonts w:ascii="Tahoma" w:hAnsi="Tahoma" w:cs="Tahoma"/>
+                <w:bCs/>
+                <w:sz w:val="18"/>
+                <w:szCs w:val="22"/>
+                <w:lang w:val="es-PE"/>
+              </w:rPr>
+              <w:t>/2021</w:t>
+            </w:r>
+          </w:p>
+        </w:tc>
+        <w:tc>
+          <w:tcPr>
+            <w:tcW w:w="1020" w:type="dxa"/>
+          </w:tcPr>
+          <w:p>
+            <w:pPr>
+              <w:spacing w:line="360" w:lineRule="auto"/>
+              <w:rPr>
+                <w:rFonts w:ascii="Tahoma" w:hAnsi="Tahoma" w:cs="Tahoma"/>
+                <w:bCs/>
+                <w:sz w:val="18"/>
+                <w:szCs w:val="22"/>
+                <w:lang w:val="es-PE"/>
+              </w:rPr>
+            </w:pPr>
+            <w:r>
+              <w:rPr>
+                <w:rFonts w:ascii="Tahoma" w:hAnsi="Tahoma" w:cs="Tahoma"/>
+                <w:bCs/>
+                <w:sz w:val="18"/>
+                <w:szCs w:val="22"/>
+                <w:lang w:val="es-PE"/>
+              </w:rPr>
+              <w:t>1.0</w:t>
+            </w:r>
+          </w:p>
+        </w:tc>
+        <w:tc>
+          <w:tcPr>
+            <w:tcW w:w="4605" w:type="dxa"/>
+          </w:tcPr>
+          <w:p>
+            <w:pPr>
+              <w:spacing w:line="360" w:lineRule="auto"/>
+              <w:rPr>
+                <w:rFonts w:ascii="Tahoma" w:hAnsi="Tahoma" w:cs="Tahoma"/>
+                <w:bCs/>
+                <w:sz w:val="18"/>
+                <w:szCs w:val="22"/>
+                <w:lang w:val="es-PE"/>
+              </w:rPr>
+            </w:pPr>
+            <w:r>
+              <w:rPr>
+                <w:rFonts w:ascii="Tahoma" w:hAnsi="Tahoma" w:cs="Tahoma"/>
+                <w:bCs/>
+                <w:sz w:val="18"/>
+                <w:szCs w:val="22"/>
+                <w:lang w:val="es-PE"/>
+              </w:rPr>
+              <w:t>Creación del documento de plan de riesgo</w:t>
+            </w:r>
+          </w:p>
+        </w:tc>
+        <w:tc>
+          <w:tcPr>
+            <w:tcW w:w="2051" w:type="dxa"/>
+          </w:tcPr>
+          <w:p>
+            <w:pPr>
+              <w:spacing w:line="360" w:lineRule="auto"/>
+              <w:rPr>
+                <w:rFonts w:ascii="Tahoma" w:hAnsi="Tahoma" w:cs="Tahoma"/>
+                <w:bCs/>
+                <w:sz w:val="18"/>
+                <w:szCs w:val="22"/>
+                <w:lang w:val="es-PE"/>
+              </w:rPr>
+            </w:pPr>
+            <w:r>
+              <w:rPr>
+                <w:rFonts w:ascii="Tahoma" w:hAnsi="Tahoma" w:cs="Tahoma"/>
+                <w:bCs/>
+                <w:sz w:val="18"/>
+                <w:szCs w:val="22"/>
+                <w:lang w:val="es-PE"/>
+              </w:rPr>
+              <w:t>Manuel Torres</w:t>
+            </w:r>
+          </w:p>
+        </w:tc>
+      </w:tr>
+      <w:tr>
+        <w:tc>
+          <w:tcPr>
+            <w:tcW w:w="1350" w:type="dxa"/>
+          </w:tcPr>
+          <w:p>
+            <w:pPr>
+              <w:spacing w:line="360" w:lineRule="auto"/>
+              <w:rPr>
+                <w:rFonts w:ascii="Tahoma" w:hAnsi="Tahoma" w:cs="Tahoma"/>
+                <w:bCs/>
+                <w:sz w:val="18"/>
+                <w:szCs w:val="22"/>
+                <w:lang w:val="es-PE"/>
+              </w:rPr>
+            </w:pPr>
+            <w:r>
+              <w:rPr>
+                <w:rFonts w:ascii="Tahoma" w:hAnsi="Tahoma" w:cs="Tahoma"/>
+                <w:bCs/>
+                <w:sz w:val="18"/>
+                <w:szCs w:val="22"/>
+                <w:lang w:val="es-PE"/>
+              </w:rPr>
+              <w:t>2</w:t>
+            </w:r>
+            <w:r>
+              <w:rPr>
+                <w:rFonts w:ascii="Tahoma" w:hAnsi="Tahoma" w:cs="Tahoma"/>
+                <w:bCs/>
+                <w:sz w:val="18"/>
+                <w:szCs w:val="22"/>
+                <w:lang w:val="es-PE"/>
+              </w:rPr>
+              <w:t>1</w:t>
+            </w:r>
+            <w:r>
+              <w:rPr>
+                <w:rFonts w:ascii="Tahoma" w:hAnsi="Tahoma" w:cs="Tahoma"/>
+                <w:bCs/>
+                <w:sz w:val="18"/>
+                <w:szCs w:val="22"/>
+                <w:lang w:val="es-PE"/>
+              </w:rPr>
+              <w:t>/09/2021</w:t>
+            </w:r>
+          </w:p>
+        </w:tc>
+        <w:tc>
+          <w:tcPr>
+            <w:tcW w:w="1020" w:type="dxa"/>
+          </w:tcPr>
+          <w:p>
+            <w:pPr>
+              <w:spacing w:line="360" w:lineRule="auto"/>
+              <w:rPr>
+                <w:rFonts w:ascii="Tahoma" w:hAnsi="Tahoma" w:cs="Tahoma"/>
+                <w:bCs/>
+                <w:sz w:val="18"/>
+                <w:szCs w:val="22"/>
+                <w:lang w:val="es-PE"/>
+              </w:rPr>
+            </w:pPr>
+            <w:r>
+              <w:rPr>
+                <w:rFonts w:ascii="Tahoma" w:hAnsi="Tahoma" w:cs="Tahoma"/>
+                <w:bCs/>
+                <w:sz w:val="18"/>
+                <w:szCs w:val="22"/>
+                <w:lang w:val="es-PE"/>
+              </w:rPr>
+              <w:t>1.1</w:t>
+            </w:r>
+          </w:p>
+        </w:tc>
+        <w:tc>
+          <w:tcPr>
+            <w:tcW w:w="4605" w:type="dxa"/>
+          </w:tcPr>
+          <w:p>
+            <w:pPr>
+              <w:spacing w:line="360" w:lineRule="auto"/>
+              <w:rPr>
+                <w:rFonts w:ascii="Tahoma" w:hAnsi="Tahoma" w:cs="Tahoma"/>
+                <w:bCs/>
+                <w:sz w:val="18"/>
+                <w:szCs w:val="22"/>
+                <w:lang w:val="es-PE"/>
+              </w:rPr>
+            </w:pPr>
+            <w:r>
+              <w:rPr>
+                <w:rFonts w:ascii="Tahoma" w:hAnsi="Tahoma" w:cs="Tahoma"/>
+                <w:bCs/>
+                <w:sz w:val="18"/>
+                <w:szCs w:val="22"/>
+                <w:lang w:val="es-PE"/>
+              </w:rPr>
+              <w:t>Revisión del documento</w:t>
+            </w:r>
+          </w:p>
+        </w:tc>
+        <w:tc>
+          <w:tcPr>
+            <w:tcW w:w="2051" w:type="dxa"/>
+          </w:tcPr>
+          <w:p>
+            <w:pPr>
+              <w:spacing w:line="360" w:lineRule="auto"/>
+              <w:rPr>
+                <w:rFonts w:ascii="Tahoma" w:hAnsi="Tahoma" w:cs="Tahoma"/>
+                <w:bCs/>
+                <w:sz w:val="18"/>
+                <w:szCs w:val="22"/>
+                <w:lang w:val="es-PE"/>
+              </w:rPr>
+            </w:pPr>
+            <w:r>
+              <w:rPr>
+                <w:rFonts w:ascii="Tahoma" w:hAnsi="Tahoma" w:cs="Tahoma"/>
+                <w:bCs/>
+                <w:sz w:val="18"/>
+                <w:szCs w:val="22"/>
+                <w:lang w:val="es-PE"/>
+              </w:rPr>
+              <w:t>Felix Cáceres</w:t>
+            </w:r>
+          </w:p>
+        </w:tc>
+      </w:tr>
+    </w:tbl>
+    <w:p>
+      <w:pPr>
+        <w:spacing w:after="120" w:line="360" w:lineRule="auto"/>
+        <w:jc w:val="center"/>
+        <w:rPr>
+          <w:rFonts w:ascii="Times New Roman" w:hAnsi="Times New Roman"/>
+        </w:rPr>
+      </w:pPr>
+    </w:p>
+    <w:p>
+      <w:pPr>
         <w:rPr>
           <w:rFonts w:ascii="Tahoma" w:hAnsi="Tahoma" w:cs="Tahoma"/>
           <w:szCs w:val="24"/>
         </w:rPr>
       </w:pPr>
+    </w:p>
+    <w:p>
+      <w:pPr>
+        <w:spacing w:after="160" w:line="259" w:lineRule="auto"/>
+        <w:rPr>
+          <w:rFonts w:ascii="Tahoma" w:hAnsi="Tahoma" w:cs="Tahoma"/>
+          <w:b/>
+          <w:bCs/>
+          <w:sz w:val="20"/>
+          <w:szCs w:val="24"/>
+          <w:lang w:val="es-PE"/>
+        </w:rPr>
+      </w:pPr>
       <w:r>
         <w:rPr>
-          <w:rFonts w:ascii="Tahoma" w:hAnsi="Tahoma" w:cs="Tahoma"/>
+          <w:b/>
+          <w:bCs/>
+          <w:sz w:val="20"/>
           <w:szCs w:val="24"/>
+          <w:lang w:val="es-PE"/>
         </w:rPr>
         <w:br w:type="page"/>
       </w:r>
@@ -1414,20 +1871,8 @@
                 <w:szCs w:val="28"/>
                 <w:lang w:val="es-PE"/>
               </w:rPr>
-              <w:t xml:space="preserve">ELEMENTO DE LA </w:t>
+              <w:t>ELEMENTO DE LA EDT</w:t>
             </w:r>
-            <w:proofErr w:type="spellStart"/>
-            <w:r>
-              <w:rPr>
-                <w:b/>
-                <w:bCs/>
-                <w:sz w:val="18"/>
-                <w:szCs w:val="28"/>
-                <w:lang w:val="es-PE"/>
-              </w:rPr>
-              <w:t>EDT</w:t>
-            </w:r>
-            <w:proofErr w:type="spellEnd"/>
           </w:p>
         </w:tc>
         <w:tc>
@@ -2311,27 +2756,7 @@
                 <w:color w:val="000000"/>
                 <w:sz w:val="20"/>
               </w:rPr>
-              <w:t>Categoría de Riesgo (</w:t>
-            </w:r>
-            <w:proofErr w:type="spellStart"/>
-            <w:r>
-              <w:rPr>
-                <w:rFonts w:ascii="Tahoma" w:hAnsi="Tahoma" w:cs="Tahoma"/>
-                <w:b/>
-                <w:color w:val="000000"/>
-                <w:sz w:val="20"/>
-              </w:rPr>
-              <w:t>RBS</w:t>
-            </w:r>
-            <w:proofErr w:type="spellEnd"/>
-            <w:r>
-              <w:rPr>
-                <w:rFonts w:ascii="Tahoma" w:hAnsi="Tahoma" w:cs="Tahoma"/>
-                <w:b/>
-                <w:color w:val="000000"/>
-                <w:sz w:val="20"/>
-              </w:rPr>
-              <w:t>)</w:t>
+              <w:t>Categoría de Riesgo (RBS)</w:t>
             </w:r>
           </w:p>
         </w:tc>
@@ -2676,27 +3101,7 @@
                 <w:color w:val="000000"/>
                 <w:sz w:val="20"/>
               </w:rPr>
-              <w:t>Categoría de Riesgo (</w:t>
-            </w:r>
-            <w:proofErr w:type="spellStart"/>
-            <w:r>
-              <w:rPr>
-                <w:rFonts w:ascii="Tahoma" w:hAnsi="Tahoma" w:cs="Tahoma"/>
-                <w:b/>
-                <w:color w:val="000000"/>
-                <w:sz w:val="20"/>
-              </w:rPr>
-              <w:t>RBS</w:t>
-            </w:r>
-            <w:proofErr w:type="spellEnd"/>
-            <w:r>
-              <w:rPr>
-                <w:rFonts w:ascii="Tahoma" w:hAnsi="Tahoma" w:cs="Tahoma"/>
-                <w:b/>
-                <w:color w:val="000000"/>
-                <w:sz w:val="20"/>
-              </w:rPr>
-              <w:t>)</w:t>
+              <w:t>Categoría de Riesgo (RBS)</w:t>
             </w:r>
           </w:p>
         </w:tc>
@@ -5223,6 +5628,7 @@
   <w:style w:type="character" w:default="1" w:styleId="Fuentedeprrafopredeter">
     <w:name w:val="Default Paragraph Font"/>
     <w:uiPriority w:val="1"/>
+    <w:semiHidden/>
     <w:unhideWhenUsed/>
   </w:style>
   <w:style w:type="table" w:default="1" w:styleId="Tablanormal">

</xml_diff>